<commit_message>
Update FDA - strategiske kapabiliteter - foranalyse og skitser.docx
</commit_message>
<xml_diff>
--- a/FDA - strategiske kapabiliteter - foranalyse og skitser.docx
+++ b/FDA - strategiske kapabiliteter - foranalyse og skitser.docx
@@ -26,8 +26,6 @@
           <w:tcPr>
             <w:tcW w:w="7643" w:type="dxa"/>
           </w:tcPr>
-          <w:bookmarkStart w:id="0" w:name="_GoBack" w:displacedByCustomXml="next"/>
-          <w:bookmarkEnd w:id="0" w:displacedByCustomXml="next"/>
           <w:sdt>
             <w:sdtPr>
               <w:alias w:val="Notat"/>
@@ -67,8 +65,8 @@
               <w:top w:val="nil"/>
             </w:tcBorders>
           </w:tcPr>
-          <w:bookmarkStart w:id="1" w:name="_Hlk61524942" w:displacedByCustomXml="next"/>
-          <w:bookmarkStart w:id="2" w:name="SD_HideDocinfo" w:displacedByCustomXml="next"/>
+          <w:bookmarkStart w:id="0" w:name="_Hlk61524942" w:displacedByCustomXml="next"/>
+          <w:bookmarkStart w:id="1" w:name="SD_HideDocinfo" w:displacedByCustomXml="next"/>
           <w:sdt>
             <w:sdtPr>
               <w:alias w:val="Date"/>
@@ -90,7 +88,7 @@
               </w:p>
             </w:sdtContent>
           </w:sdt>
-          <w:bookmarkEnd w:id="1"/>
+          <w:bookmarkEnd w:id="0"/>
           <w:p>
             <w:pPr>
               <w:pStyle w:val="Template-INI"/>
@@ -204,7 +202,7 @@
             <w:r>
               <w:t xml:space="preserve">  </w:t>
             </w:r>
-            <w:bookmarkEnd w:id="2"/>
+            <w:bookmarkEnd w:id="1"/>
           </w:p>
         </w:tc>
       </w:tr>
@@ -232,7 +230,13 @@
         <w:t>Eksempler fra ChatGpt</w:t>
       </w:r>
     </w:p>
-    <w:p/>
+    <w:p>
+      <w:r>
+        <w:t>Dette er en test af versionsstyring</w:t>
+      </w:r>
+      <w:bookmarkStart w:id="2" w:name="_GoBack"/>
+      <w:bookmarkEnd w:id="2"/>
+    </w:p>
     <w:p>
       <w:pPr>
         <w:rPr>
@@ -1817,7 +1821,7 @@
       <w:rPr>
         <w:noProof/>
       </w:rPr>
-      <w:t>12</w:t>
+      <w:t>20</w:t>
     </w:r>
     <w:r>
       <w:fldChar w:fldCharType="end"/>
@@ -1844,27 +1848,14 @@
     <w:r>
       <w:t xml:space="preserve"> </w:t>
     </w:r>
-    <w:r>
-      <w:fldChar w:fldCharType="begin"/>
-    </w:r>
-    <w:r>
-      <w:instrText xml:space="preserve"> NUMPAGES </w:instrText>
-    </w:r>
-    <w:r>
-      <w:fldChar w:fldCharType="separate"/>
-    </w:r>
-    <w:r>
-      <w:rPr>
-        <w:noProof/>
-      </w:rPr>
-      <w:t>20</w:t>
-    </w:r>
-    <w:r>
-      <w:rPr>
-        <w:noProof/>
-      </w:rPr>
-      <w:fldChar w:fldCharType="end"/>
-    </w:r>
+    <w:fldSimple w:instr=" NUMPAGES ">
+      <w:r>
+        <w:rPr>
+          <w:noProof/>
+        </w:rPr>
+        <w:t>20</w:t>
+      </w:r>
+    </w:fldSimple>
   </w:p>
 </w:hdr>
 </file>
@@ -8636,6 +8627,7 @@
     <w:rsidRoot w:val="00983952"/>
     <w:rsid w:val="008F6E5C"/>
     <w:rsid w:val="00983952"/>
+    <w:rsid w:val="00996A0B"/>
     <w:rsid w:val="00B905DA"/>
     <w:rsid w:val="00DA517C"/>
   </w:rsids>
@@ -9407,11 +9399,11 @@
 </file>
 
 <file path=customXml/item1.xml><?xml version="1.0" encoding="utf-8"?>
-<TemplafyFormConfiguration><![CDATA[{"formFields":[{"required":false,"helpTexts":{"prefix":"","postfix":""},"spacing":{},"type":"datePicker","name":"Date","label":"Dato","fullyQualifiedName":"Date"},{"required":false,"placeholder":"","lines":0,"helpTexts":{"prefix":"","postfix":"Indsættes automatisk når dokumentet oprettes via F2"},"spacing":{},"type":"textBox","name":"CaseNo","label":"Journalnr.","fullyQualifiedName":"CaseNo"},{"required":true,"placeholder":"","lines":0,"helpTexts":{"prefix":"","postfix":"Indsættes automatisk når dokumentet oprettes via F2"},"spacing":{},"type":"textBox","name":"DossierTitle","label":"Skriv dokumentets overskift. Kan ændres efterfølgende.","fullyQualifiedName":"DossierTitle"}],"formDataEntries":[{"name":"Date","value":"AK/U92Vqh6lvJp9M1md2uA=="},{"name":"DossierTitle","value":"m5yh3Sz4+QNggpe2NonznA=="}]}]]></TemplafyFormConfiguration>
+<TemplafyTemplateConfiguration><![CDATA[{"elementsMetadata":[{"type":"richTextContentControl","id":"80e9c0ac-7cd6-4bd5-8401-b9119adfc61d","elementConfiguration":{"binding":"Translations.Notat","removeAndKeepContent":false,"disableUpdates":false,"type":"text"}},{"type":"richTextContentControl","id":"0bb4a0e6-6e97-451d-a1e1-b9ca6db193e0","elementConfiguration":{"format":"{{DateFormats.GeneralDate}}","binding":"Form.Date","removeAndKeepContent":false,"disableUpdates":false,"type":"date"}},{"type":"richTextContentControl","id":"a0d8b274-57c2-4a95-a5b9-1610c47fa4f0","elementConfiguration":{"binding":"UserProfile.Unit","removeAndKeepContent":false,"disableUpdates":false,"type":"text"}},{"type":"richTextContentControl","id":"dfd824cf-722b-43a4-ba0f-88830e170241","elementConfiguration":{"binding":"UserProfile.CaseWorker","removeAndKeepContent":false,"disableUpdates":false,"type":"text"}},{"type":"richTextContentControl","id":"6897ce2e-b887-4495-b93c-57e00ea4f569","elementConfiguration":{"visibility":{"action":"hide","binding":"Form.CaseNo","operator":"equals","compareValue":""},"disableUpdates":false,"type":"group"}},{"type":"richTextContentControl","id":"95561ad9-bd78-45a9-b568-7abacf924d46","elementConfiguration":{"binding":"Translations.Jnr","removeAndKeepContent":false,"disableUpdates":false,"type":"text"}},{"type":"richTextContentControl","id":"957aa28c-3f3d-4a72-aab2-0ef21d3c1071","elementConfiguration":{"binding":"Form.CaseNo","removeAndKeepContent":false,"disableUpdates":false,"type":"text"}},{"type":"richTextContentControl","id":"99ea532b-5544-4c1d-a879-72edc9518850","elementConfiguration":{"binding":"Form.DossierTitle","removeAndKeepContent":false,"disableUpdates":false,"type":"text"}},{"type":"richTextContentControl","id":"4a661863-8d69-45ba-bff1-ecff44ad13a0","elementConfiguration":{"binding":"Translations.Page","removeAndKeepContent":false,"disableUpdates":false,"type":"text"}},{"type":"richTextContentControl","id":"9a57689b-92fe-4486-bc97-b1dfd83a6448","elementConfiguration":{"binding":"Translations.Of","removeAndKeepContent":false,"disableUpdates":false,"type":"text"}}],"transformationConfigurations":[{"language":"{{DocumentLanguage}}","disableUpdates":false,"type":"proofingLanguage"},{"colorTheme":"{{UserProfile.Office.ColorTheme}}","originalColorThemeXml":"<a:clrScheme name=\"Finansministeriet\" xmlns:a=\"http://schemas.openxmlformats.org/drawingml/2006/main\"><a:dk1><a:srgbClr val=\"000000\" /></a:dk1><a:lt1><a:srgbClr val=\"FFFFFF\" /></a:lt1><a:dk2><a:srgbClr val=\"031D5C\" /></a:dk2><a:lt2><a:srgbClr val=\"6E91A0\" /></a:lt2><a:accent1><a:srgbClr val=\"00AAD2\" /></a:accent1><a:accent2><a:srgbClr val=\"5591CD\" /></a:accent2><a:accent3><a:srgbClr val=\"7050B9\" /></a:accent3><a:accent4><a:srgbClr val=\"A5005F\" /></a:accent4><a:accent5><a:srgbClr val=\"F0005F\" /></a:accent5><a:accent6><a:srgbClr val=\"B06606\" /></a:accent6><a:hlink><a:srgbClr val=\"0000FF\" /></a:hlink><a:folHlink><a:srgbClr val=\"800080\" /></a:folHlink></a:clrScheme>","disableUpdates":false,"type":"colorTheme"},{"binding":"UserProfile.LogoInsertion.LogoName","shapeName":"LogoHide","width":"","height":"{{UserProfile.LogoInsertion.LogoHeight}}","namedSections":"first","namedPages":"first","leftOffset":"0 cm","horizontalRelativePosition":"page","horizontalAlignment":"center","topOffset":"{{UserProfile.LogoInsertion.LogoTopOffset}}","verticalRelativePosition":"page","imageTextWrapping":"inFrontOfText","disableUpdates":false,"type":"imageHeader"}],"isBaseTemplate":false,"templateName":"Notat","templateDescription":"Notatskabelon der bruges af alle institutioner ","enableDocumentContentUpdater":true,"version":"1.12"}]]></TemplafyTemplateConfiguration>
 </file>
 
 <file path=customXml/item2.xml><?xml version="1.0" encoding="utf-8"?>
-<TemplafyTemplateConfiguration><![CDATA[{"elementsMetadata":[{"type":"richTextContentControl","id":"80e9c0ac-7cd6-4bd5-8401-b9119adfc61d","elementConfiguration":{"binding":"Translations.Notat","removeAndKeepContent":false,"disableUpdates":false,"type":"text"}},{"type":"richTextContentControl","id":"0bb4a0e6-6e97-451d-a1e1-b9ca6db193e0","elementConfiguration":{"format":"{{DateFormats.GeneralDate}}","binding":"Form.Date","removeAndKeepContent":false,"disableUpdates":false,"type":"date"}},{"type":"richTextContentControl","id":"a0d8b274-57c2-4a95-a5b9-1610c47fa4f0","elementConfiguration":{"binding":"UserProfile.Unit","removeAndKeepContent":false,"disableUpdates":false,"type":"text"}},{"type":"richTextContentControl","id":"dfd824cf-722b-43a4-ba0f-88830e170241","elementConfiguration":{"binding":"UserProfile.CaseWorker","removeAndKeepContent":false,"disableUpdates":false,"type":"text"}},{"type":"richTextContentControl","id":"6897ce2e-b887-4495-b93c-57e00ea4f569","elementConfiguration":{"visibility":{"action":"hide","binding":"Form.CaseNo","operator":"equals","compareValue":""},"disableUpdates":false,"type":"group"}},{"type":"richTextContentControl","id":"95561ad9-bd78-45a9-b568-7abacf924d46","elementConfiguration":{"binding":"Translations.Jnr","removeAndKeepContent":false,"disableUpdates":false,"type":"text"}},{"type":"richTextContentControl","id":"957aa28c-3f3d-4a72-aab2-0ef21d3c1071","elementConfiguration":{"binding":"Form.CaseNo","removeAndKeepContent":false,"disableUpdates":false,"type":"text"}},{"type":"richTextContentControl","id":"99ea532b-5544-4c1d-a879-72edc9518850","elementConfiguration":{"binding":"Form.DossierTitle","removeAndKeepContent":false,"disableUpdates":false,"type":"text"}},{"type":"richTextContentControl","id":"4a661863-8d69-45ba-bff1-ecff44ad13a0","elementConfiguration":{"binding":"Translations.Page","removeAndKeepContent":false,"disableUpdates":false,"type":"text"}},{"type":"richTextContentControl","id":"9a57689b-92fe-4486-bc97-b1dfd83a6448","elementConfiguration":{"binding":"Translations.Of","removeAndKeepContent":false,"disableUpdates":false,"type":"text"}}],"transformationConfigurations":[{"language":"{{DocumentLanguage}}","disableUpdates":false,"type":"proofingLanguage"},{"colorTheme":"{{UserProfile.Office.ColorTheme}}","originalColorThemeXml":"<a:clrScheme name=\"Finansministeriet\" xmlns:a=\"http://schemas.openxmlformats.org/drawingml/2006/main\"><a:dk1><a:srgbClr val=\"000000\" /></a:dk1><a:lt1><a:srgbClr val=\"FFFFFF\" /></a:lt1><a:dk2><a:srgbClr val=\"031D5C\" /></a:dk2><a:lt2><a:srgbClr val=\"6E91A0\" /></a:lt2><a:accent1><a:srgbClr val=\"00AAD2\" /></a:accent1><a:accent2><a:srgbClr val=\"5591CD\" /></a:accent2><a:accent3><a:srgbClr val=\"7050B9\" /></a:accent3><a:accent4><a:srgbClr val=\"A5005F\" /></a:accent4><a:accent5><a:srgbClr val=\"F0005F\" /></a:accent5><a:accent6><a:srgbClr val=\"B06606\" /></a:accent6><a:hlink><a:srgbClr val=\"0000FF\" /></a:hlink><a:folHlink><a:srgbClr val=\"800080\" /></a:folHlink></a:clrScheme>","disableUpdates":false,"type":"colorTheme"},{"binding":"UserProfile.LogoInsertion.LogoName","shapeName":"LogoHide","width":"","height":"{{UserProfile.LogoInsertion.LogoHeight}}","namedSections":"first","namedPages":"first","leftOffset":"0 cm","horizontalRelativePosition":"page","horizontalAlignment":"center","topOffset":"{{UserProfile.LogoInsertion.LogoTopOffset}}","verticalRelativePosition":"page","imageTextWrapping":"inFrontOfText","disableUpdates":false,"type":"imageHeader"}],"isBaseTemplate":false,"templateName":"Notat","templateDescription":"Notatskabelon der bruges af alle institutioner ","enableDocumentContentUpdater":true,"version":"1.12"}]]></TemplafyTemplateConfiguration>
+<TemplafyFormConfiguration><![CDATA[{"formFields":[{"required":false,"helpTexts":{"prefix":"","postfix":""},"spacing":{},"type":"datePicker","name":"Date","label":"Dato","fullyQualifiedName":"Date"},{"required":false,"placeholder":"","lines":0,"helpTexts":{"prefix":"","postfix":"Indsættes automatisk når dokumentet oprettes via F2"},"spacing":{},"type":"textBox","name":"CaseNo","label":"Journalnr.","fullyQualifiedName":"CaseNo"},{"required":true,"placeholder":"","lines":0,"helpTexts":{"prefix":"","postfix":"Indsættes automatisk når dokumentet oprettes via F2"},"spacing":{},"type":"textBox","name":"DossierTitle","label":"Skriv dokumentets overskift. Kan ændres efterfølgende.","fullyQualifiedName":"DossierTitle"}],"formDataEntries":[{"name":"Date","value":"AK/U92Vqh6lvJp9M1md2uA=="},{"name":"DossierTitle","value":"m5yh3Sz4+QNggpe2NonznA=="}]}]]></TemplafyFormConfiguration>
 </file>
 
 <file path=customXml/item3.xml><?xml version="1.0" encoding="utf-8"?>
@@ -9419,19 +9411,19 @@
 </file>
 
 <file path=customXml/itemProps1.xml><?xml version="1.0" encoding="utf-8"?>
+<ds:datastoreItem xmlns:ds="http://schemas.openxmlformats.org/officeDocument/2006/customXml" ds:itemID="{125CFC6E-0D91-4CDF-B615-CDA4DFAA8BE1}">
+  <ds:schemaRefs/>
+</ds:datastoreItem>
+</file>
+
+<file path=customXml/itemProps2.xml><?xml version="1.0" encoding="utf-8"?>
 <ds:datastoreItem xmlns:ds="http://schemas.openxmlformats.org/officeDocument/2006/customXml" ds:itemID="{09E1B87A-6C12-4A56-AC06-C5B6D0639960}">
   <ds:schemaRefs/>
 </ds:datastoreItem>
 </file>
 
-<file path=customXml/itemProps2.xml><?xml version="1.0" encoding="utf-8"?>
-<ds:datastoreItem xmlns:ds="http://schemas.openxmlformats.org/officeDocument/2006/customXml" ds:itemID="{125CFC6E-0D91-4CDF-B615-CDA4DFAA8BE1}">
-  <ds:schemaRefs/>
-</ds:datastoreItem>
-</file>
-
 <file path=customXml/itemProps3.xml><?xml version="1.0" encoding="utf-8"?>
-<ds:datastoreItem xmlns:ds="http://schemas.openxmlformats.org/officeDocument/2006/customXml" ds:itemID="{DA348280-16DC-4A92-B3DC-74182A1E66C1}">
+<ds:datastoreItem xmlns:ds="http://schemas.openxmlformats.org/officeDocument/2006/customXml" ds:itemID="{8190AB7C-7326-4A7B-B63A-460FED1B7E45}">
   <ds:schemaRefs>
     <ds:schemaRef ds:uri="http://schemas.openxmlformats.org/officeDocument/2006/bibliography"/>
   </ds:schemaRefs>

</xml_diff>